<commit_message>
Template for Assignment 4
</commit_message>
<xml_diff>
--- a/Assignment 4/solutions/yourgame/word/yourgame example.docx
+++ b/Assignment 4/solutions/yourgame/word/yourgame example.docx
@@ -123,23 +123,20 @@
       <w:pPr>
         <w:bidi/>
         <w:rPr>
-          <w:b/>
-          <w:bCs/>
-        </w:rPr>
-      </w:pPr>
-      <w:r>
-        <w:rPr>
-          <w:b/>
-          <w:bCs/>
-          <w:u w:val="single"/>
-          <w:rtl/>
-        </w:rPr>
-        <w:t>מי יהיה קהל-היעד של המשחק</w:t>
-      </w:r>
-      <w:r>
-        <w:rPr>
-          <w:rFonts w:hint="cs"/>
-          <w:b/>
+          <w:bCs/>
+          <w:rtl/>
+        </w:rPr>
+      </w:pPr>
+      <w:r>
+        <w:rPr>
+          <w:bCs/>
+          <w:rtl/>
+        </w:rPr>
+        <w:t>מה יהיו העצמים במשחק שלכם</w:t>
+      </w:r>
+      <w:r>
+        <w:rPr>
+          <w:rFonts w:hint="cs"/>
           <w:bCs/>
           <w:rtl/>
         </w:rPr>
@@ -150,23 +147,20 @@
       <w:pPr>
         <w:bidi/>
         <w:rPr>
-          <w:b/>
-          <w:bCs/>
-        </w:rPr>
-      </w:pPr>
-      <w:r>
-        <w:rPr>
-          <w:b/>
-          <w:bCs/>
-          <w:u w:val="single"/>
-          <w:rtl/>
-        </w:rPr>
-        <w:t>אילו כישורים יידרשו כדי לשחק</w:t>
-      </w:r>
-      <w:r>
-        <w:rPr>
-          <w:rFonts w:hint="cs"/>
-          <w:b/>
+          <w:bCs/>
+          <w:rtl/>
+        </w:rPr>
+      </w:pPr>
+      <w:r>
+        <w:rPr>
+          <w:bCs/>
+          <w:rtl/>
+        </w:rPr>
+        <w:t>מה יהיו המאפיינים של כל עצם</w:t>
+      </w:r>
+      <w:r>
+        <w:rPr>
+          <w:rFonts w:hint="cs"/>
           <w:bCs/>
           <w:rtl/>
         </w:rPr>
@@ -177,23 +171,20 @@
       <w:pPr>
         <w:bidi/>
         <w:rPr>
-          <w:b/>
-          <w:bCs/>
-        </w:rPr>
-      </w:pPr>
-      <w:r>
-        <w:rPr>
-          <w:b/>
-          <w:bCs/>
-          <w:u w:val="single"/>
-          <w:rtl/>
-        </w:rPr>
-        <w:t>מה רמת המיומנות הדרושה</w:t>
-      </w:r>
-      <w:r>
-        <w:rPr>
-          <w:rFonts w:hint="cs"/>
-          <w:b/>
+          <w:bCs/>
+          <w:rtl/>
+        </w:rPr>
+      </w:pPr>
+      <w:r>
+        <w:rPr>
+          <w:bCs/>
+          <w:rtl/>
+        </w:rPr>
+        <w:t>מה יהיו ההתנהגויות האפשריות של כל עצם</w:t>
+      </w:r>
+      <w:r>
+        <w:rPr>
+          <w:rFonts w:hint="cs"/>
           <w:bCs/>
           <w:rtl/>
         </w:rPr>
@@ -204,23 +195,20 @@
       <w:pPr>
         <w:bidi/>
         <w:rPr>
-          <w:b/>
-          <w:bCs/>
-        </w:rPr>
-      </w:pPr>
-      <w:r>
-        <w:rPr>
-          <w:b/>
-          <w:bCs/>
-          <w:u w:val="single"/>
-          <w:rtl/>
-        </w:rPr>
-        <w:t>איך המשחק יתאים את עצמו לשחקנים בעלי רמת-מיומנות שונה</w:t>
-      </w:r>
-      <w:r>
-        <w:rPr>
-          <w:rFonts w:hint="cs"/>
-          <w:b/>
+          <w:bCs/>
+          <w:rtl/>
+        </w:rPr>
+      </w:pPr>
+      <w:r>
+        <w:rPr>
+          <w:bCs/>
+          <w:rtl/>
+        </w:rPr>
+        <w:t>מה יהיו היחסים והקשרים בין עצמים שונים</w:t>
+      </w:r>
+      <w:r>
+        <w:rPr>
+          <w:rFonts w:hint="cs"/>
           <w:bCs/>
           <w:rtl/>
         </w:rPr>
@@ -233,106 +221,6 @@
         <w:rPr>
           <w:b/>
           <w:bCs/>
-        </w:rPr>
-      </w:pPr>
-      <w:r>
-        <w:rPr>
-          <w:b/>
-          <w:bCs/>
-          <w:u w:val="single"/>
-          <w:rtl/>
-        </w:rPr>
-        <w:t>איך רמת-הקושי של המשחק תשתנה עם התקדמות רמת-המיומנות של השחקן</w:t>
-      </w:r>
-      <w:r>
-        <w:rPr>
-          <w:rFonts w:hint="cs"/>
-          <w:b/>
-          <w:bCs/>
-          <w:rtl/>
-        </w:rPr>
-        <w:t>-</w:t>
-      </w:r>
-    </w:p>
-    <w:p>
-      <w:pPr>
-        <w:bidi/>
-        <w:rPr>
-          <w:b/>
-          <w:bCs/>
-        </w:rPr>
-      </w:pPr>
-      <w:r>
-        <w:rPr>
-          <w:b/>
-          <w:bCs/>
-          <w:u w:val="single"/>
-          <w:rtl/>
-        </w:rPr>
-        <w:t>איך השחקן יוכל לבחור רמת-קושי</w:t>
-      </w:r>
-      <w:r>
-        <w:rPr>
-          <w:rFonts w:hint="cs"/>
-          <w:b/>
-          <w:bCs/>
-          <w:rtl/>
-        </w:rPr>
-        <w:t xml:space="preserve"> -</w:t>
-      </w:r>
-    </w:p>
-    <w:p>
-      <w:pPr>
-        <w:bidi/>
-        <w:rPr>
-          <w:b/>
-          <w:bCs/>
-          <w:rtl/>
-        </w:rPr>
-      </w:pPr>
-      <w:r>
-        <w:rPr>
-          <w:b/>
-          <w:bCs/>
-          <w:u w:val="single"/>
-          <w:rtl/>
-        </w:rPr>
-        <w:t>איך המשחק ייתן לשחקנים משוב על הצלחה או כישלו</w:t>
-      </w:r>
-      <w:r>
-        <w:rPr>
-          <w:rFonts w:hint="cs"/>
-          <w:b/>
-          <w:bCs/>
-          <w:u w:val="single"/>
-          <w:rtl/>
-        </w:rPr>
-        <w:t>ן</w:t>
-      </w:r>
-      <w:r>
-        <w:rPr>
-          <w:rFonts w:hint="cs"/>
-          <w:b/>
-          <w:bCs/>
-          <w:rtl/>
-        </w:rPr>
-        <w:t xml:space="preserve"> </w:t>
-      </w:r>
-      <w:r>
-        <w:rPr>
-          <w:b/>
-          <w:bCs/>
-          <w:rtl/>
-        </w:rPr>
-        <w:t>–</w:t>
-      </w:r>
-    </w:p>
-    <w:p>
-      <w:pPr>
-        <w:bidi/>
-        <w:rPr>
-          <w:b/>
-          <w:bCs/>
           <w:color w:val="FF0000"/>
           <w:rtl/>
         </w:rPr>
@@ -362,55 +250,34 @@
       <w:pPr>
         <w:bidi/>
         <w:rPr>
-          <w:rFonts w:hint="cs"/>
-          <w:b/>
-          <w:bCs/>
-          <w:color w:val="FF0000"/>
-          <w:rtl/>
-        </w:rPr>
-      </w:pPr>
-      <w:r>
-        <w:rPr>
-          <w:b/>
-          <w:bCs/>
-          <w:u w:val="single"/>
-          <w:rtl/>
-        </w:rPr>
-        <w:t>מה המשחק יעשה כדי ליצור תחושה של "זרימה", מיקוד תשומת-הלב של השחקן במשחק</w:t>
-      </w:r>
-      <w:r>
-        <w:rPr>
-          <w:b/>
-          <w:bCs/>
-          <w:u w:val="single"/>
-        </w:rPr>
-        <w:t xml:space="preserve">, </w:t>
-      </w:r>
-      <w:r>
-        <w:rPr>
-          <w:b/>
-          <w:bCs/>
-          <w:u w:val="single"/>
-          <w:rtl/>
-        </w:rPr>
-        <w:t>ומניעת הסחות-דעת מהעולם החיצוני</w:t>
-      </w:r>
-      <w:r>
-        <w:rPr>
-          <w:rFonts w:hint="cs"/>
-          <w:rtl/>
-        </w:rPr>
-        <w:t xml:space="preserve"> </w:t>
-      </w:r>
-      <w:r>
-        <w:rPr>
-          <w:rFonts w:hint="cs"/>
-          <w:b/>
-          <w:bCs/>
-          <w:rtl/>
-        </w:rPr>
-        <w:t>-</w:t>
-      </w:r>
+          <w:bCs/>
+          <w:rtl/>
+        </w:rPr>
+      </w:pPr>
+      <w:r>
+        <w:rPr>
+          <w:bCs/>
+          <w:rtl/>
+        </w:rPr>
+        <w:t>איך תקבעו את המאפיינים של העצמים כך שהמשחק יהיה מאוזן? הציעו מספרים התחלתיים שנראים לכם הגיוניים והסבירו את בחירתכם</w:t>
+      </w:r>
+      <w:r>
+        <w:rPr>
+          <w:bCs/>
+        </w:rPr>
+        <w:t>.</w:t>
+      </w:r>
+    </w:p>
+    <w:p>
+      <w:pPr>
+        <w:bidi/>
+        <w:rPr>
+          <w:b/>
+          <w:bCs/>
+          <w:color w:val="FF0000"/>
+          <w:rtl/>
+        </w:rPr>
+      </w:pPr>
     </w:p>
     <w:p>
       <w:pPr>
@@ -437,58 +304,22 @@
       <w:pPr>
         <w:bidi/>
         <w:rPr>
-          <w:rFonts w:hint="cs"/>
-          <w:b/>
-          <w:bCs/>
-          <w:color w:val="FF0000"/>
-          <w:u w:val="single"/>
-          <w:rtl/>
-        </w:rPr>
-      </w:pPr>
-      <w:r>
-        <w:rPr>
-          <w:b/>
-          <w:bCs/>
-          <w:u w:val="single"/>
-          <w:rtl/>
-        </w:rPr>
-        <w:t>איך המשחק יאפשר לשחקן לעשות דברים נחמדים שאינם קשורים ישירות למטרת המשחק</w:t>
-      </w:r>
-      <w:r>
-        <w:rPr>
-          <w:b/>
-          <w:bCs/>
-          <w:u w:val="single"/>
-        </w:rPr>
-        <w:t xml:space="preserve">? </w:t>
-      </w:r>
-      <w:r>
-        <w:rPr>
-          <w:b/>
-          <w:bCs/>
-          <w:u w:val="single"/>
-          <w:rtl/>
-        </w:rPr>
-        <w:t>לאיזה סוגים של שחקנים )מבין הסוגים שלמדנו בשיעור( המשחק אמור להתאים</w:t>
-      </w:r>
-      <w:r>
-        <w:rPr>
-          <w:rFonts w:hint="cs"/>
-          <w:b/>
-          <w:bCs/>
-          <w:u w:val="single"/>
-          <w:rtl/>
-        </w:rPr>
-        <w:t xml:space="preserve"> </w:t>
-      </w:r>
-      <w:r>
-        <w:rPr>
-          <w:rFonts w:hint="cs"/>
-          <w:b/>
-          <w:bCs/>
-          <w:rtl/>
-        </w:rPr>
-        <w:t>-</w:t>
+          <w:bCs/>
+          <w:rtl/>
+        </w:rPr>
+      </w:pPr>
+      <w:r>
+        <w:rPr>
+          <w:bCs/>
+          <w:rtl/>
+        </w:rPr>
+        <w:t>תארו את הבחירות שהשחקנים שלכם יצטרכו לבצע תוך-כדי המשחק, ואת האסטרטגיות השונות שהשחקנים יוכלו להפעיל כדי לנצח במשחק. איך המאפיינים שבחרתם בסעיף הקודם ישפיעו על הבחירות ועל האסטרטגיות של השחקנים</w:t>
+      </w:r>
+      <w:r>
+        <w:rPr>
+          <w:bCs/>
+        </w:rPr>
+        <w:t>?</w:t>
       </w:r>
     </w:p>
     <w:p>
@@ -516,56 +347,16 @@
       <w:pPr>
         <w:bidi/>
         <w:rPr>
-          <w:b/>
-          <w:bCs/>
-          <w:rtl/>
-        </w:rPr>
-      </w:pPr>
-      <w:r>
-        <w:rPr>
-          <w:b/>
-          <w:bCs/>
-          <w:u w:val="single"/>
-          <w:rtl/>
-        </w:rPr>
-        <w:t>אילו רגשות אתם מצפים שהשחקן ירגיש תוך כדי המשחק</w:t>
-      </w:r>
-      <w:r>
-        <w:rPr>
-          <w:rFonts w:hint="cs"/>
-          <w:b/>
-          <w:bCs/>
-          <w:u w:val="single"/>
-          <w:rtl/>
-        </w:rPr>
-        <w:t xml:space="preserve"> ,</w:t>
-      </w:r>
-      <w:r>
-        <w:rPr>
-          <w:b/>
-          <w:bCs/>
-          <w:u w:val="single"/>
-          <w:rtl/>
-        </w:rPr>
-        <w:t>איך עיצוב המשחק יתרום ליצירת רגשות אלה</w:t>
-      </w:r>
-      <w:r>
-        <w:rPr>
-          <w:rFonts w:hint="cs"/>
-          <w:b/>
-          <w:bCs/>
-          <w:u w:val="single"/>
-          <w:rtl/>
-        </w:rPr>
-        <w:t xml:space="preserve"> </w:t>
-      </w:r>
-      <w:r>
-        <w:rPr>
-          <w:b/>
-          <w:bCs/>
-          <w:rtl/>
-        </w:rPr>
-        <w:t>–</w:t>
+          <w:bCs/>
+          <w:rtl/>
+        </w:rPr>
+      </w:pPr>
+      <w:r>
+        <w:rPr>
+          <w:bCs/>
+          <w:rtl/>
+        </w:rPr>
+        <w:t>הציעו מערכת של כללי-התנהגות פשוטים עבור העצמים במשחק שלכם, ונסו לשער איזה התנהגויות מורכבות יתהוו כתוצאה מהכללים הללו</w:t>
       </w:r>
     </w:p>
     <w:p>
@@ -603,36 +394,69 @@
       <w:pPr>
         <w:bidi/>
         <w:rPr>
-          <w:b/>
-          <w:bCs/>
-          <w:rtl/>
-        </w:rPr>
-      </w:pPr>
-      <w:r>
-        <w:rPr>
-          <w:b/>
-          <w:bCs/>
-          <w:u w:val="single"/>
-          <w:rtl/>
-        </w:rPr>
-        <w:t>מהו הרקע העלילתי של המשחק – מה קרה לפני שהמשחק התחיל? איך הסיפור הזה יועבר לשחקן</w:t>
-      </w:r>
-      <w:r>
-        <w:rPr>
-          <w:rFonts w:hint="cs"/>
-          <w:b/>
-          <w:bCs/>
-          <w:rtl/>
-        </w:rPr>
-        <w:t xml:space="preserve"> </w:t>
-      </w:r>
-      <w:r>
-        <w:rPr>
-          <w:b/>
-          <w:bCs/>
-          <w:rtl/>
-        </w:rPr>
-        <w:t>–</w:t>
+          <w:bCs/>
+          <w:rtl/>
+        </w:rPr>
+      </w:pPr>
+      <w:r>
+        <w:rPr>
+          <w:bCs/>
+          <w:rtl/>
+        </w:rPr>
+        <w:t>האם יש מערכת כלכלית היכולה להתאים למשחק שלכם – פנימית</w:t>
+      </w:r>
+      <w:r>
+        <w:rPr>
+          <w:rFonts w:hint="cs"/>
+          <w:bCs/>
+          <w:rtl/>
+        </w:rPr>
+        <w:t xml:space="preserve"> (</w:t>
+      </w:r>
+      <w:r>
+        <w:rPr>
+          <w:bCs/>
+          <w:rtl/>
+        </w:rPr>
+        <w:t>מסחר בתוך המשח</w:t>
+      </w:r>
+      <w:r>
+        <w:rPr>
+          <w:rFonts w:hint="cs"/>
+          <w:bCs/>
+          <w:rtl/>
+        </w:rPr>
+        <w:t>ק)</w:t>
+      </w:r>
+      <w:r>
+        <w:rPr>
+          <w:bCs/>
+          <w:rtl/>
+        </w:rPr>
+        <w:t xml:space="preserve"> או חיצונית </w:t>
+      </w:r>
+      <w:r>
+        <w:rPr>
+          <w:rFonts w:hint="cs"/>
+          <w:bCs/>
+          <w:rtl/>
+        </w:rPr>
+        <w:t>(</w:t>
+      </w:r>
+      <w:r>
+        <w:rPr>
+          <w:bCs/>
+          <w:rtl/>
+        </w:rPr>
+        <w:t>מסחר מחוץ למשחק</w:t>
+      </w:r>
+      <w:r>
+        <w:rPr>
+          <w:rFonts w:hint="cs"/>
+          <w:bCs/>
+          <w:rtl/>
+        </w:rPr>
+        <w:t>) -</w:t>
       </w:r>
     </w:p>
     <w:p>
@@ -663,158 +487,57 @@
           <w:color w:val="FF0000"/>
           <w:rtl/>
         </w:rPr>
-        <w:t xml:space="preserve"> </w:t>
-      </w:r>
-      <w:r>
-        <w:rPr>
-          <w:rFonts w:hint="cs"/>
-          <w:b/>
-          <w:bCs/>
-          <w:color w:val="FF0000"/>
-          <w:rtl/>
-        </w:rPr>
-        <w:t>6</w:t>
-      </w:r>
-    </w:p>
-    <w:p>
-      <w:pPr>
-        <w:bidi/>
-        <w:rPr>
-          <w:b/>
-          <w:bCs/>
-          <w:rtl/>
-        </w:rPr>
-      </w:pPr>
-      <w:r>
-        <w:rPr>
-          <w:b/>
-          <w:bCs/>
-          <w:u w:val="single"/>
-          <w:rtl/>
-        </w:rPr>
-        <w:t>מי יהיו הדמויות במשחק</w:t>
-      </w:r>
-      <w:r>
-        <w:rPr>
-          <w:rFonts w:hint="cs"/>
-          <w:b/>
-          <w:bCs/>
-          <w:u w:val="single"/>
-          <w:rtl/>
-        </w:rPr>
-        <w:t xml:space="preserve"> </w:t>
-      </w:r>
-      <w:r>
-        <w:rPr>
-          <w:rFonts w:hint="cs"/>
-          <w:b/>
-          <w:bCs/>
-          <w:rtl/>
-        </w:rPr>
-        <w:t>-</w:t>
-      </w:r>
-    </w:p>
-    <w:p>
-      <w:pPr>
-        <w:bidi/>
-        <w:rPr>
-          <w:b/>
-          <w:bCs/>
-          <w:rtl/>
-        </w:rPr>
-      </w:pPr>
-      <w:r>
-        <w:rPr>
-          <w:b/>
-          <w:bCs/>
-          <w:u w:val="single"/>
-          <w:rtl/>
-        </w:rPr>
-        <w:t>מי יהיה הגיבור ומי המתנגד העיקרי</w:t>
-      </w:r>
-      <w:r>
-        <w:rPr>
-          <w:rFonts w:hint="cs"/>
-          <w:b/>
-          <w:bCs/>
-          <w:rtl/>
-        </w:rPr>
-        <w:t xml:space="preserve"> -</w:t>
-      </w:r>
-    </w:p>
-    <w:p>
-      <w:pPr>
-        <w:bidi/>
-        <w:rPr>
-          <w:b/>
-          <w:bCs/>
-          <w:rtl/>
-        </w:rPr>
-      </w:pPr>
-      <w:r>
-        <w:rPr>
-          <w:b/>
-          <w:bCs/>
-          <w:u w:val="single"/>
-          <w:rtl/>
-        </w:rPr>
-        <w:t>מי יהיו הדמויות המרכזיות והדמויות המשניות, ומה כל אחת תוסיף לחוויית השחקן</w:t>
-      </w:r>
-      <w:r>
-        <w:rPr>
-          <w:rFonts w:hint="cs"/>
-          <w:b/>
-          <w:bCs/>
-          <w:rtl/>
-        </w:rPr>
-        <w:t xml:space="preserve"> </w:t>
-      </w:r>
-      <w:r>
-        <w:rPr>
-          <w:b/>
-          <w:bCs/>
-          <w:rtl/>
-        </w:rPr>
-        <w:t>–</w:t>
-      </w:r>
-    </w:p>
-    <w:p>
-      <w:pPr>
-        <w:bidi/>
-        <w:rPr>
-          <w:b/>
-          <w:bCs/>
-          <w:rtl/>
-        </w:rPr>
-      </w:pPr>
-      <w:r>
-        <w:rPr>
-          <w:b/>
-          <w:bCs/>
-          <w:u w:val="single"/>
-          <w:rtl/>
-        </w:rPr>
-        <w:t>האם לדמויות יהיה "רצון חופשי</w:t>
-      </w:r>
-      <w:r>
-        <w:rPr>
-          <w:rFonts w:hint="cs"/>
-          <w:b/>
-          <w:bCs/>
-          <w:u w:val="single"/>
-          <w:rtl/>
-        </w:rPr>
-        <w:t>"</w:t>
-      </w:r>
-      <w:r>
-        <w:rPr>
-          <w:rFonts w:hint="cs"/>
-          <w:b/>
-          <w:bCs/>
-          <w:rtl/>
-        </w:rPr>
-        <w:t xml:space="preserve"> -</w:t>
-      </w:r>
+        <w:t xml:space="preserve"> 6</w:t>
+      </w:r>
+    </w:p>
+    <w:p>
+      <w:pPr>
+        <w:bidi/>
+        <w:rPr>
+          <w:bCs/>
+          <w:rtl/>
+        </w:rPr>
+      </w:pPr>
+      <w:r>
+        <w:rPr>
+          <w:bCs/>
+          <w:rtl/>
+        </w:rPr>
+        <w:t xml:space="preserve">הגדירו כמה ואיזה מידע בדיוק יהיה לשחקן על מצב המשחק בכל רגע, ואיך השחקן יקבל מידע על מצב המשחק? </w:t>
+      </w:r>
+    </w:p>
+    <w:p>
+      <w:pPr>
+        <w:bidi/>
+        <w:rPr>
+          <w:bCs/>
+          <w:rtl/>
+        </w:rPr>
+      </w:pPr>
+      <w:r>
+        <w:rPr>
+          <w:bCs/>
+          <w:rtl/>
+        </w:rPr>
+        <w:t>מה תהיה נקודת-המבט של השחקן על העולם</w:t>
+      </w:r>
+      <w:r>
+        <w:rPr>
+          <w:rFonts w:hint="cs"/>
+          <w:bCs/>
+          <w:rtl/>
+        </w:rPr>
+        <w:t>?</w:t>
+      </w:r>
+    </w:p>
+    <w:p>
+      <w:pPr>
+        <w:bidi/>
+        <w:rPr>
+          <w:bCs/>
+          <w:rtl/>
+        </w:rPr>
+      </w:pPr>
     </w:p>
     <w:p>
       <w:pPr>
@@ -844,81 +567,93 @@
           <w:color w:val="FF0000"/>
           <w:rtl/>
         </w:rPr>
-        <w:t xml:space="preserve"> </w:t>
-      </w:r>
-      <w:r>
-        <w:rPr>
-          <w:rFonts w:hint="cs"/>
-          <w:b/>
-          <w:bCs/>
-          <w:color w:val="FF0000"/>
-          <w:rtl/>
-        </w:rPr>
-        <w:t>7</w:t>
-      </w:r>
-    </w:p>
-    <w:p>
-      <w:pPr>
-        <w:bidi/>
-        <w:rPr>
-          <w:b/>
-          <w:bCs/>
-          <w:rtl/>
-        </w:rPr>
-      </w:pPr>
-      <w:r>
-        <w:rPr>
-          <w:b/>
-          <w:bCs/>
-          <w:u w:val="single"/>
-          <w:rtl/>
-        </w:rPr>
-        <w:t>מהו תהיה העלילה, איך תיראה הקשת הדרמטית שלה, ואיך התנהגות השחקן תשפיע על התפתחות העלילה</w:t>
-      </w:r>
-      <w:r>
-        <w:rPr>
-          <w:rFonts w:hint="cs"/>
-          <w:b/>
-          <w:bCs/>
-          <w:rtl/>
-        </w:rPr>
-        <w:t xml:space="preserve"> -</w:t>
-      </w:r>
-    </w:p>
-    <w:p>
-      <w:pPr>
-        <w:bidi/>
-        <w:rPr>
-          <w:b/>
-          <w:bCs/>
-          <w:rtl/>
-        </w:rPr>
-      </w:pPr>
-      <w:r>
-        <w:rPr>
-          <w:b/>
-          <w:bCs/>
-          <w:u w:val="single"/>
-          <w:rtl/>
-        </w:rPr>
-        <w:t xml:space="preserve"> איך העלילה תשתלב במנגנון המשחק</w:t>
-      </w:r>
-      <w:r>
-        <w:rPr>
-          <w:rFonts w:hint="cs"/>
-          <w:b/>
-          <w:bCs/>
-          <w:rtl/>
-        </w:rPr>
-        <w:t xml:space="preserve"> </w:t>
-      </w:r>
-      <w:r>
-        <w:rPr>
-          <w:b/>
-          <w:bCs/>
-          <w:rtl/>
-        </w:rPr>
-        <w:t>–</w:t>
+        <w:t xml:space="preserve"> 7</w:t>
+      </w:r>
+    </w:p>
+    <w:p>
+      <w:pPr>
+        <w:bidi/>
+        <w:rPr>
+          <w:bCs/>
+          <w:rtl/>
+        </w:rPr>
+      </w:pPr>
+      <w:r>
+        <w:rPr>
+          <w:bCs/>
+          <w:rtl/>
+        </w:rPr>
+        <w:t xml:space="preserve">הגדירו את שיטת השליטה של השחקן על מצב המשחק: </w:t>
+      </w:r>
+    </w:p>
+    <w:p>
+      <w:pPr>
+        <w:pStyle w:val="a4"/>
+        <w:numPr>
+          <w:ilvl w:val="0"/>
+          <w:numId w:val="6"/>
+        </w:numPr>
+        <w:bidi/>
+        <w:rPr>
+          <w:bCs/>
+          <w:rtl/>
+        </w:rPr>
+      </w:pPr>
+      <w:r>
+        <w:rPr>
+          <w:bCs/>
+          <w:rtl/>
+        </w:rPr>
+        <w:t>האם השליטה שלו תהיה ישירה או עקיפה?</w:t>
+      </w:r>
+    </w:p>
+    <w:p>
+      <w:pPr>
+        <w:pStyle w:val="a4"/>
+        <w:numPr>
+          <w:ilvl w:val="0"/>
+          <w:numId w:val="6"/>
+        </w:numPr>
+        <w:bidi/>
+        <w:rPr>
+          <w:bCs/>
+          <w:rtl/>
+        </w:rPr>
+      </w:pPr>
+      <w:r>
+        <w:rPr>
+          <w:bCs/>
+          <w:rtl/>
+        </w:rPr>
+        <w:t>האם בזמן-אמת או לפי תורות?</w:t>
+      </w:r>
+    </w:p>
+    <w:p>
+      <w:pPr>
+        <w:pStyle w:val="a4"/>
+        <w:numPr>
+          <w:ilvl w:val="0"/>
+          <w:numId w:val="6"/>
+        </w:numPr>
+        <w:bidi/>
+        <w:rPr>
+          <w:b/>
+          <w:bCs/>
+          <w:color w:val="FF0000"/>
+        </w:rPr>
+      </w:pPr>
+      <w:r>
+        <w:rPr>
+          <w:bCs/>
+          <w:rtl/>
+        </w:rPr>
+        <w:t>בעזרת המקלדת/העכבר/שיטה אחרת</w:t>
+      </w:r>
+      <w:r>
+        <w:rPr>
+          <w:bCs/>
+        </w:rPr>
+        <w:t>?</w:t>
       </w:r>
     </w:p>
     <w:p>
@@ -961,135 +696,82 @@
           <w:color w:val="FF0000"/>
           <w:rtl/>
         </w:rPr>
+        <w:t xml:space="preserve"> 8</w:t>
+      </w:r>
+    </w:p>
+    <w:p>
+      <w:pPr>
+        <w:bidi/>
+        <w:rPr>
+          <w:b/>
+          <w:bCs/>
+          <w:color w:val="FF0000"/>
+          <w:u w:val="single"/>
+          <w:rtl/>
+        </w:rPr>
+      </w:pPr>
+      <w:r>
+        <w:rPr>
+          <w:bCs/>
+          <w:rtl/>
+        </w:rPr>
+        <w:t>תכננו דגם מנייר עבור אחד ההיבטים המרכזיים במשחק שלכם. הדגם יכול לכלול קלפים, מפה</w:t>
+      </w:r>
+      <w:r>
+        <w:rPr>
+          <w:bCs/>
+        </w:rPr>
+        <w:t xml:space="preserve">, </w:t>
+      </w:r>
+      <w:r>
+        <w:rPr>
+          <w:bCs/>
+          <w:rtl/>
+        </w:rPr>
+        <w:t>חיילי-משחק וכל רכיב אחר שנראה לכם מתאים. הדגם לא חייב לכלול את כל המשחק, אלא רק היבט אחד מרכזי של המשחק, כדי שתוכלו לבצע</w:t>
+      </w:r>
+      <w:r>
+        <w:rPr>
+          <w:bCs/>
+        </w:rPr>
         <w:t xml:space="preserve"> </w:t>
       </w:r>
       <w:r>
         <w:rPr>
-          <w:rFonts w:hint="cs"/>
-          <w:b/>
-          <w:bCs/>
-          <w:color w:val="FF0000"/>
-          <w:rtl/>
-        </w:rPr>
-        <w:t>8</w:t>
-      </w:r>
-    </w:p>
-    <w:p>
-      <w:pPr>
-        <w:bidi/>
-        <w:rPr>
-          <w:b/>
-          <w:bCs/>
-          <w:rtl/>
-        </w:rPr>
-      </w:pPr>
-      <w:r>
-        <w:rPr>
-          <w:b/>
-          <w:bCs/>
-          <w:u w:val="single"/>
-          <w:rtl/>
-        </w:rPr>
-        <w:t>מה יאפיין את העולם הדמיוני שבו יתנהל המשחק</w:t>
-      </w:r>
-      <w:r>
-        <w:rPr>
-          <w:rFonts w:hint="cs"/>
-          <w:b/>
-          <w:bCs/>
-          <w:rtl/>
-        </w:rPr>
-        <w:t xml:space="preserve"> -</w:t>
-      </w:r>
-    </w:p>
-    <w:p>
-      <w:pPr>
-        <w:bidi/>
-        <w:rPr>
-          <w:b/>
-          <w:bCs/>
-          <w:rtl/>
-        </w:rPr>
-      </w:pPr>
-      <w:r>
-        <w:rPr>
-          <w:b/>
-          <w:bCs/>
-          <w:u w:val="single"/>
-          <w:rtl/>
-        </w:rPr>
-        <w:t xml:space="preserve">מה יהיו חוקי-הטבע, הגיאוגרפיה, </w:t>
-      </w:r>
-      <w:proofErr w:type="spellStart"/>
-      <w:r>
-        <w:rPr>
-          <w:b/>
-          <w:bCs/>
-          <w:u w:val="single"/>
-          <w:rtl/>
-        </w:rPr>
-        <w:t>ההסטוריה</w:t>
-      </w:r>
-      <w:proofErr w:type="spellEnd"/>
-      <w:r>
-        <w:rPr>
-          <w:b/>
-          <w:bCs/>
-          <w:u w:val="single"/>
-          <w:rtl/>
-        </w:rPr>
-        <w:t xml:space="preserve"> וכו' בעולם זה</w:t>
-      </w:r>
-      <w:r>
-        <w:rPr>
-          <w:rFonts w:hint="cs"/>
-          <w:b/>
-          <w:bCs/>
-          <w:rtl/>
-        </w:rPr>
-        <w:t xml:space="preserve"> -</w:t>
-      </w:r>
-    </w:p>
-    <w:p>
-      <w:pPr>
-        <w:bidi/>
-        <w:rPr>
-          <w:b/>
-          <w:bCs/>
-          <w:color w:val="FF0000"/>
-          <w:rtl/>
-        </w:rPr>
-      </w:pPr>
-      <w:r>
-        <w:rPr>
-          <w:b/>
-          <w:bCs/>
-          <w:u w:val="single"/>
-          <w:rtl/>
-        </w:rPr>
-        <w:t>איך השחקן ילמד להכיר את העולם הזה</w:t>
-      </w:r>
-      <w:r>
-        <w:rPr>
-          <w:rFonts w:hint="cs"/>
-          <w:b/>
-          <w:bCs/>
-          <w:rtl/>
-        </w:rPr>
-        <w:t xml:space="preserve"> -</w:t>
-      </w:r>
-    </w:p>
-    <w:p>
-      <w:pPr>
-        <w:bidi/>
-        <w:rPr>
-          <w:b/>
-          <w:bCs/>
-          <w:color w:val="FF0000"/>
-          <w:u w:val="single"/>
-          <w:rtl/>
-        </w:rPr>
-      </w:pPr>
+          <w:b/>
+          <w:bCs/>
+          <w:color w:val="C45911" w:themeColor="accent2" w:themeShade="BF"/>
+        </w:rPr>
+        <w:t>playtest</w:t>
+      </w:r>
+      <w:r>
+        <w:rPr>
+          <w:bCs/>
+          <w:color w:val="C45911" w:themeColor="accent2" w:themeShade="BF"/>
+        </w:rPr>
+        <w:t xml:space="preserve"> </w:t>
+      </w:r>
+      <w:r>
+        <w:rPr>
+          <w:bCs/>
+          <w:rtl/>
+        </w:rPr>
+        <w:t xml:space="preserve">על היבט זה עוד לפני שלב </w:t>
+      </w:r>
+      <w:r>
+        <w:rPr>
+          <w:rFonts w:hint="cs"/>
+          <w:bCs/>
+          <w:rtl/>
+        </w:rPr>
+        <w:t>התכנות</w:t>
+      </w:r>
+      <w:r>
+        <w:rPr>
+          <w:bCs/>
+        </w:rPr>
+        <w:t>.</w:t>
+      </w:r>
     </w:p>
     <w:p>
       <w:pPr>
@@ -1448,6 +1130,120 @@
     </w:lvl>
   </w:abstractNum>
   <w:abstractNum w:abstractNumId="3" w15:restartNumberingAfterBreak="0">
+    <w:nsid w:val="312B05D6"/>
+    <w:multiLevelType w:val="hybridMultilevel"/>
+    <w:tmpl w:val="03C6FED2"/>
+    <w:lvl w:ilvl="0" w:tplc="79B48668">
+      <w:start w:val="1"/>
+      <w:numFmt w:val="bullet"/>
+      <w:lvlText w:val=""/>
+      <w:lvlJc w:val="left"/>
+      <w:pPr>
+        <w:ind w:left="720" w:hanging="360"/>
+      </w:pPr>
+      <w:rPr>
+        <w:rFonts w:ascii="Symbol" w:hAnsi="Symbol" w:cs="Symbol" w:hint="default"/>
+        <w:color w:val="000000" w:themeColor="text1"/>
+      </w:rPr>
+    </w:lvl>
+    <w:lvl w:ilvl="1" w:tplc="04090003" w:tentative="1">
+      <w:start w:val="1"/>
+      <w:numFmt w:val="bullet"/>
+      <w:lvlText w:val="o"/>
+      <w:lvlJc w:val="left"/>
+      <w:pPr>
+        <w:ind w:left="1440" w:hanging="360"/>
+      </w:pPr>
+      <w:rPr>
+        <w:rFonts w:ascii="Courier New" w:hAnsi="Courier New" w:cs="Courier New" w:hint="default"/>
+      </w:rPr>
+    </w:lvl>
+    <w:lvl w:ilvl="2" w:tplc="04090005" w:tentative="1">
+      <w:start w:val="1"/>
+      <w:numFmt w:val="bullet"/>
+      <w:lvlText w:val=""/>
+      <w:lvlJc w:val="left"/>
+      <w:pPr>
+        <w:ind w:left="2160" w:hanging="360"/>
+      </w:pPr>
+      <w:rPr>
+        <w:rFonts w:ascii="Wingdings" w:hAnsi="Wingdings" w:cs="Wingdings" w:hint="default"/>
+      </w:rPr>
+    </w:lvl>
+    <w:lvl w:ilvl="3" w:tplc="04090001" w:tentative="1">
+      <w:start w:val="1"/>
+      <w:numFmt w:val="bullet"/>
+      <w:lvlText w:val=""/>
+      <w:lvlJc w:val="left"/>
+      <w:pPr>
+        <w:ind w:left="2880" w:hanging="360"/>
+      </w:pPr>
+      <w:rPr>
+        <w:rFonts w:ascii="Symbol" w:hAnsi="Symbol" w:cs="Symbol" w:hint="default"/>
+      </w:rPr>
+    </w:lvl>
+    <w:lvl w:ilvl="4" w:tplc="04090003" w:tentative="1">
+      <w:start w:val="1"/>
+      <w:numFmt w:val="bullet"/>
+      <w:lvlText w:val="o"/>
+      <w:lvlJc w:val="left"/>
+      <w:pPr>
+        <w:ind w:left="3600" w:hanging="360"/>
+      </w:pPr>
+      <w:rPr>
+        <w:rFonts w:ascii="Courier New" w:hAnsi="Courier New" w:cs="Courier New" w:hint="default"/>
+      </w:rPr>
+    </w:lvl>
+    <w:lvl w:ilvl="5" w:tplc="04090005" w:tentative="1">
+      <w:start w:val="1"/>
+      <w:numFmt w:val="bullet"/>
+      <w:lvlText w:val=""/>
+      <w:lvlJc w:val="left"/>
+      <w:pPr>
+        <w:ind w:left="4320" w:hanging="360"/>
+      </w:pPr>
+      <w:rPr>
+        <w:rFonts w:ascii="Wingdings" w:hAnsi="Wingdings" w:cs="Wingdings" w:hint="default"/>
+      </w:rPr>
+    </w:lvl>
+    <w:lvl w:ilvl="6" w:tplc="04090001" w:tentative="1">
+      <w:start w:val="1"/>
+      <w:numFmt w:val="bullet"/>
+      <w:lvlText w:val=""/>
+      <w:lvlJc w:val="left"/>
+      <w:pPr>
+        <w:ind w:left="5040" w:hanging="360"/>
+      </w:pPr>
+      <w:rPr>
+        <w:rFonts w:ascii="Symbol" w:hAnsi="Symbol" w:cs="Symbol" w:hint="default"/>
+      </w:rPr>
+    </w:lvl>
+    <w:lvl w:ilvl="7" w:tplc="04090003" w:tentative="1">
+      <w:start w:val="1"/>
+      <w:numFmt w:val="bullet"/>
+      <w:lvlText w:val="o"/>
+      <w:lvlJc w:val="left"/>
+      <w:pPr>
+        <w:ind w:left="5760" w:hanging="360"/>
+      </w:pPr>
+      <w:rPr>
+        <w:rFonts w:ascii="Courier New" w:hAnsi="Courier New" w:cs="Courier New" w:hint="default"/>
+      </w:rPr>
+    </w:lvl>
+    <w:lvl w:ilvl="8" w:tplc="04090005" w:tentative="1">
+      <w:start w:val="1"/>
+      <w:numFmt w:val="bullet"/>
+      <w:lvlText w:val=""/>
+      <w:lvlJc w:val="left"/>
+      <w:pPr>
+        <w:ind w:left="6480" w:hanging="360"/>
+      </w:pPr>
+      <w:rPr>
+        <w:rFonts w:ascii="Wingdings" w:hAnsi="Wingdings" w:cs="Wingdings" w:hint="default"/>
+      </w:rPr>
+    </w:lvl>
+  </w:abstractNum>
+  <w:abstractNum w:abstractNumId="4" w15:restartNumberingAfterBreak="0">
     <w:nsid w:val="44553597"/>
     <w:multiLevelType w:val="hybridMultilevel"/>
     <w:tmpl w:val="2C62F3BE"/>
@@ -1560,7 +1356,7 @@
       </w:rPr>
     </w:lvl>
   </w:abstractNum>
-  <w:abstractNum w:abstractNumId="4" w15:restartNumberingAfterBreak="0">
+  <w:abstractNum w:abstractNumId="5" w15:restartNumberingAfterBreak="0">
     <w:nsid w:val="4B677BE0"/>
     <w:multiLevelType w:val="hybridMultilevel"/>
     <w:tmpl w:val="2C0060D0"/>
@@ -1677,16 +1473,19 @@
     <w:abstractNumId w:val="1"/>
   </w:num>
   <w:num w:numId="2">
-    <w:abstractNumId w:val="3"/>
+    <w:abstractNumId w:val="4"/>
   </w:num>
   <w:num w:numId="3">
     <w:abstractNumId w:val="2"/>
   </w:num>
   <w:num w:numId="4">
-    <w:abstractNumId w:val="4"/>
+    <w:abstractNumId w:val="5"/>
   </w:num>
   <w:num w:numId="5">
     <w:abstractNumId w:val="0"/>
+  </w:num>
+  <w:num w:numId="6">
+    <w:abstractNumId w:val="3"/>
   </w:num>
 </w:numbering>
 </file>

</xml_diff>